<commit_message>
remove un used packages
</commit_message>
<xml_diff>
--- a/commonds.docx
+++ b/commonds.docx
@@ -69,10 +69,12 @@
       </w:r>
     </w:p>
     <w:p>
+      <w:proofErr w:type="gramStart"/>
       <w:r>
         <w:t>./</w:t>
       </w:r>
       <w:proofErr w:type="spellStart"/>
+      <w:proofErr w:type="gramEnd"/>
       <w:r>
         <w:t>gradlew</w:t>
       </w:r>
@@ -82,10 +84,12 @@
       </w:r>
     </w:p>
     <w:p>
+      <w:proofErr w:type="gramStart"/>
       <w:r>
         <w:t>./</w:t>
       </w:r>
       <w:proofErr w:type="spellStart"/>
+      <w:proofErr w:type="gramEnd"/>
       <w:r>
         <w:t>gradlew</w:t>
       </w:r>
@@ -117,10 +121,12 @@
         <w:t xml:space="preserve"> -v -keystore my-release-</w:t>
       </w:r>
       <w:proofErr w:type="spellStart"/>
+      <w:proofErr w:type="gramStart"/>
       <w:r>
         <w:t>key.keystore</w:t>
       </w:r>
       <w:proofErr w:type="spellEnd"/>
+      <w:proofErr w:type="gramEnd"/>
       <w:r>
         <w:t xml:space="preserve"> -</w:t>
       </w:r>
@@ -142,10 +148,12 @@
       </w:r>
     </w:p>
     <w:p>
+      <w:proofErr w:type="gramStart"/>
       <w:r>
         <w:t>./</w:t>
       </w:r>
       <w:proofErr w:type="spellStart"/>
+      <w:proofErr w:type="gramEnd"/>
       <w:r>
         <w:t>gradlew</w:t>
       </w:r>
@@ -160,10 +168,12 @@
       <w:proofErr w:type="spellEnd"/>
     </w:p>
     <w:p>
+      <w:proofErr w:type="gramStart"/>
       <w:r>
         <w:t>./</w:t>
       </w:r>
       <w:proofErr w:type="spellStart"/>
+      <w:proofErr w:type="gramEnd"/>
       <w:r>
         <w:t>gradlew</w:t>
       </w:r>
@@ -244,26 +254,111 @@
     </w:p>
     <w:p>
       <w:r>
-        <w:t xml:space="preserve"> ( </w:t>
+        <w:t xml:space="preserve"> </w:t>
+      </w:r>
+      <w:proofErr w:type="gramStart"/>
+      <w:r>
+        <w:t xml:space="preserve">( </w:t>
       </w:r>
       <w:proofErr w:type="spellStart"/>
       <w:r>
         <w:t>keytool</w:t>
       </w:r>
       <w:proofErr w:type="spellEnd"/>
+      <w:proofErr w:type="gramEnd"/>
       <w:r>
         <w:t xml:space="preserve"> -list -v -keystore my-release-</w:t>
       </w:r>
       <w:proofErr w:type="spellStart"/>
+      <w:proofErr w:type="gramStart"/>
       <w:r>
         <w:t>key.keystore</w:t>
       </w:r>
       <w:proofErr w:type="spellEnd"/>
-      <w:r>
-        <w:t xml:space="preserve"> -alias my-key-alias</w:t>
+      <w:proofErr w:type="gramEnd"/>
+      <w:r>
+        <w:t xml:space="preserve"> -alias my-key-</w:t>
+      </w:r>
+      <w:proofErr w:type="gramStart"/>
+      <w:r>
+        <w:t>alias</w:t>
       </w:r>
       <w:r>
         <w:t xml:space="preserve"> )</w:t>
+      </w:r>
+      <w:proofErr w:type="gramEnd"/>
+    </w:p>
+    <w:p/>
+    <w:p>
+      <w:r>
+        <w:rPr>
+          <w:highlight w:val="yellow"/>
+        </w:rPr>
+        <w:t xml:space="preserve">Remove </w:t>
+      </w:r>
+      <w:proofErr w:type="gramStart"/>
+      <w:r>
+        <w:rPr>
+          <w:highlight w:val="yellow"/>
+        </w:rPr>
+        <w:t>these :</w:t>
+      </w:r>
+      <w:proofErr w:type="gramEnd"/>
+      <w:r>
+        <w:t xml:space="preserve"> </w:t>
+      </w:r>
+    </w:p>
+    <w:p>
+      <w:proofErr w:type="gramStart"/>
+      <w:r>
+        <w:t>  react</w:t>
+      </w:r>
+      <w:proofErr w:type="gramEnd"/>
+      <w:r>
+        <w:t>-</w:t>
+      </w:r>
+      <w:proofErr w:type="spellStart"/>
+      <w:r>
+        <w:t>dom</w:t>
+      </w:r>
+      <w:proofErr w:type="spellEnd"/>
+      <w:r>
+        <w:t xml:space="preserve"> </w:t>
+      </w:r>
+    </w:p>
+    <w:p>
+      <w:proofErr w:type="gramStart"/>
+      <w:r>
+        <w:t>  react</w:t>
+      </w:r>
+      <w:proofErr w:type="gramEnd"/>
+      <w:r>
+        <w:t xml:space="preserve">-native-web </w:t>
+      </w:r>
+    </w:p>
+    <w:p>
+      <w:proofErr w:type="gramStart"/>
+      <w:r>
+        <w:t>  expo</w:t>
+      </w:r>
+      <w:proofErr w:type="gramEnd"/>
+      <w:r>
+        <w:t xml:space="preserve">-web-browser </w:t>
+      </w:r>
+    </w:p>
+    <w:p>
+      <w:proofErr w:type="gramStart"/>
+      <w:r>
+        <w:t xml:space="preserve">  </w:t>
+      </w:r>
+      <w:proofErr w:type="spellStart"/>
+      <w:r>
+        <w:t>ios</w:t>
+      </w:r>
+      <w:proofErr w:type="spellEnd"/>
+      <w:proofErr w:type="gramEnd"/>
+      <w:r>
+        <w:t xml:space="preserve"> and web scripts</w:t>
       </w:r>
     </w:p>
     <w:p/>
@@ -880,7 +975,6 @@
   <w:style w:type="character" w:default="1" w:styleId="DefaultParagraphFont">
     <w:name w:val="Default Paragraph Font"/>
     <w:uiPriority w:val="1"/>
-    <w:semiHidden/>
     <w:unhideWhenUsed/>
   </w:style>
   <w:style w:type="table" w:default="1" w:styleId="TableNormal">

</xml_diff>

<commit_message>
Pull down to refresh
</commit_message>
<xml_diff>
--- a/commonds.docx
+++ b/commonds.docx
@@ -3,415 +3,999 @@
 <w:document xmlns:wpc="http://schemas.microsoft.com/office/word/2010/wordprocessingCanvas" xmlns:cx="http://schemas.microsoft.com/office/drawing/2014/chartex" xmlns:cx1="http://schemas.microsoft.com/office/drawing/2015/9/8/chartex" xmlns:cx2="http://schemas.microsoft.com/office/drawing/2015/10/21/chartex" xmlns:cx3="http://schemas.microsoft.com/office/drawing/2016/5/9/chartex" xmlns:cx4="http://schemas.microsoft.com/office/drawing/2016/5/10/chartex" xmlns:cx5="http://schemas.microsoft.com/office/drawing/2016/5/11/chartex" xmlns:cx6="http://schemas.microsoft.com/office/drawing/2016/5/12/chartex" xmlns:cx7="http://schemas.microsoft.com/office/drawing/2016/5/13/chartex" xmlns:cx8="http://schemas.microsoft.com/office/drawing/2016/5/14/chartex" xmlns:mc="http://schemas.openxmlformats.org/markup-compatibility/2006" xmlns:aink="http://schemas.microsoft.com/office/drawing/2016/ink" xmlns:am3d="http://schemas.microsoft.com/office/drawing/2017/model3d" xmlns:o="urn:schemas-microsoft-com:office:office" xmlns:oel="http://schemas.microsoft.com/office/2019/extlst" xmlns:r="http://schemas.openxmlformats.org/officeDocument/2006/relationships" xmlns:m="http://schemas.openxmlformats.org/officeDocument/2006/math" xmlns:v="urn:schemas-microsoft-com:vml" xmlns:wp14="http://schemas.microsoft.com/office/word/2010/wordprocessingDrawing" xmlns:wp="http://schemas.openxmlformats.org/drawingml/2006/wordprocessingDrawing" xmlns:w10="urn:schemas-microsoft-com:office:word" xmlns:w="http://schemas.openxmlformats.org/wordprocessingml/2006/main" xmlns:w14="http://schemas.microsoft.com/office/word/2010/wordml" xmlns:w15="http://schemas.microsoft.com/office/word/2012/wordml" xmlns:w16cex="http://schemas.microsoft.com/office/word/2018/wordml/cex" xmlns:w16cid="http://schemas.microsoft.com/office/word/2016/wordml/cid" xmlns:w16="http://schemas.microsoft.com/office/word/2018/wordml" xmlns:w16du="http://schemas.microsoft.com/office/word/2023/wordml/word16du" xmlns:w16sdtdh="http://schemas.microsoft.com/office/word/2020/wordml/sdtdatahash" xmlns:w16sdtfl="http://schemas.microsoft.com/office/word/2024/wordml/sdtformatlock" xmlns:w16se="http://schemas.microsoft.com/office/word/2015/wordml/symex" xmlns:wpg="http://schemas.microsoft.com/office/word/2010/wordprocessingGroup" xmlns:wpi="http://schemas.microsoft.com/office/word/2010/wordprocessingInk" xmlns:wne="http://schemas.microsoft.com/office/word/2006/wordml" xmlns:wps="http://schemas.microsoft.com/office/word/2010/wordprocessingShape" mc:Ignorable="w14 w15 w16se w16cid w16 w16cex w16sdtdh w16sdtfl w16du wp14">
   <w:body>
     <w:p>
-      <w:proofErr w:type="spellStart"/>
-      <w:r>
+      <w:pPr>
+        <w:jc w:val="center"/>
+        <w:rPr>
+          <w:sz w:val="40"/>
+          <w:szCs w:val="40"/>
+        </w:rPr>
+      </w:pPr>
+      <w:proofErr w:type="spellStart"/>
+      <w:r>
+        <w:rPr>
+          <w:sz w:val="40"/>
+          <w:szCs w:val="40"/>
+          <w:highlight w:val="yellow"/>
+        </w:rPr>
+        <w:t>Commonds</w:t>
+      </w:r>
+      <w:proofErr w:type="spellEnd"/>
+    </w:p>
+    <w:p>
+      <w:r>
+        <w:pict w14:anchorId="34B8465A">
+          <v:rect id="_x0000_i1139" style="width:0;height:1.5pt" o:hralign="center" o:hrstd="t" o:hr="t" fillcolor="#a0a0a0" stroked="f"/>
+        </w:pict>
+      </w:r>
+    </w:p>
+    <w:p>
+      <w:pPr>
+        <w:rPr>
+          <w:b/>
+          <w:bCs/>
+        </w:rPr>
+      </w:pPr>
+      <w:proofErr w:type="spellStart"/>
+      <w:r>
+        <w:rPr>
+          <w:b/>
+          <w:bCs/>
+        </w:rPr>
         <w:t>npx</w:t>
       </w:r>
       <w:proofErr w:type="spellEnd"/>
       <w:r>
+        <w:rPr>
+          <w:b/>
+          <w:bCs/>
+        </w:rPr>
         <w:t xml:space="preserve"> expo-doctor</w:t>
       </w:r>
     </w:p>
     <w:p>
-      <w:proofErr w:type="spellStart"/>
-      <w:r>
+      <w:r>
+        <w:t>Checks your Expo project for issues like wrong package versions, config mistakes, or dependency conflicts.</w:t>
+      </w:r>
+    </w:p>
+    <w:p>
+      <w:r>
+        <w:pict w14:anchorId="1C6FB029">
+          <v:rect id="_x0000_i1140" style="width:0;height:1.5pt" o:hralign="center" o:hrstd="t" o:hr="t" fillcolor="#a0a0a0" stroked="f"/>
+        </w:pict>
+      </w:r>
+    </w:p>
+    <w:p>
+      <w:pPr>
+        <w:rPr>
+          <w:b/>
+          <w:bCs/>
+        </w:rPr>
+      </w:pPr>
+      <w:proofErr w:type="spellStart"/>
+      <w:r>
+        <w:rPr>
+          <w:b/>
+          <w:bCs/>
+        </w:rPr>
         <w:t>npx</w:t>
       </w:r>
       <w:proofErr w:type="spellEnd"/>
       <w:r>
-        <w:t xml:space="preserve"> expo install </w:t>
-      </w:r>
-      <w:r>
-        <w:t>–</w:t>
-      </w:r>
-      <w:r>
-        <w:t>fix</w:t>
-      </w:r>
-    </w:p>
-    <w:p>
-      <w:proofErr w:type="spellStart"/>
-      <w:r>
+        <w:rPr>
+          <w:b/>
+          <w:bCs/>
+        </w:rPr>
+        <w:t xml:space="preserve"> expo install --fix</w:t>
+      </w:r>
+    </w:p>
+    <w:p>
+      <w:r>
+        <w:t>Installs and fixes dependencies so they match the correct versions for your Expo SDK.</w:t>
+      </w:r>
+    </w:p>
+    <w:p>
+      <w:r>
+        <w:pict w14:anchorId="03C5C7A0">
+          <v:rect id="_x0000_i1141" style="width:0;height:1.5pt" o:hralign="center" o:hrstd="t" o:hr="t" fillcolor="#a0a0a0" stroked="f"/>
+        </w:pict>
+      </w:r>
+    </w:p>
+    <w:p>
+      <w:pPr>
+        <w:rPr>
+          <w:b/>
+          <w:bCs/>
+        </w:rPr>
+      </w:pPr>
+      <w:proofErr w:type="spellStart"/>
+      <w:r>
+        <w:rPr>
+          <w:b/>
+          <w:bCs/>
+        </w:rPr>
         <w:t>npx</w:t>
       </w:r>
       <w:proofErr w:type="spellEnd"/>
       <w:r>
+        <w:rPr>
+          <w:b/>
+          <w:bCs/>
+        </w:rPr>
         <w:t xml:space="preserve"> expo install --check</w:t>
       </w:r>
     </w:p>
     <w:p>
-      <w:proofErr w:type="spellStart"/>
-      <w:r>
+      <w:r>
+        <w:t xml:space="preserve">Only checks whether your installed packages match Expo’s required versions. It does </w:t>
+      </w:r>
+      <w:r>
+        <w:rPr>
+          <w:b/>
+          <w:bCs/>
+        </w:rPr>
+        <w:t>not</w:t>
+      </w:r>
+      <w:r>
+        <w:t xml:space="preserve"> change anything.</w:t>
+      </w:r>
+    </w:p>
+    <w:p>
+      <w:r>
+        <w:pict w14:anchorId="5587F77A">
+          <v:rect id="_x0000_i1142" style="width:0;height:1.5pt" o:hralign="center" o:hrstd="t" o:hr="t" fillcolor="#a0a0a0" stroked="f"/>
+        </w:pict>
+      </w:r>
+    </w:p>
+    <w:p>
+      <w:pPr>
+        <w:rPr>
+          <w:b/>
+          <w:bCs/>
+        </w:rPr>
+      </w:pPr>
+      <w:proofErr w:type="spellStart"/>
+      <w:r>
+        <w:rPr>
+          <w:b/>
+          <w:bCs/>
+        </w:rPr>
         <w:t>npm</w:t>
       </w:r>
       <w:proofErr w:type="spellEnd"/>
       <w:r>
-        <w:t xml:space="preserve"> install --legacy-peer-deps   </w:t>
-      </w:r>
-    </w:p>
-    <w:p>
-      <w:proofErr w:type="spellStart"/>
-      <w:r>
+        <w:rPr>
+          <w:b/>
+          <w:bCs/>
+        </w:rPr>
+        <w:t xml:space="preserve"> install --legacy-peer-deps</w:t>
+      </w:r>
+    </w:p>
+    <w:p>
+      <w:r>
+        <w:t xml:space="preserve">Forces </w:t>
+      </w:r>
+      <w:proofErr w:type="spellStart"/>
+      <w:r>
+        <w:t>npm</w:t>
+      </w:r>
+      <w:proofErr w:type="spellEnd"/>
+      <w:r>
+        <w:t xml:space="preserve"> to install packages even when there are peer dependency conflicts. Used when normal install fails.</w:t>
+      </w:r>
+    </w:p>
+    <w:p>
+      <w:r>
+        <w:pict w14:anchorId="5C2DDF8E">
+          <v:rect id="_x0000_i1143" style="width:0;height:1.5pt" o:hralign="center" o:hrstd="t" o:hr="t" fillcolor="#a0a0a0" stroked="f"/>
+        </w:pict>
+      </w:r>
+    </w:p>
+    <w:p>
+      <w:pPr>
+        <w:rPr>
+          <w:b/>
+          <w:bCs/>
+        </w:rPr>
+      </w:pPr>
+      <w:proofErr w:type="spellStart"/>
+      <w:r>
+        <w:rPr>
+          <w:b/>
+          <w:bCs/>
+        </w:rPr>
         <w:t>npx</w:t>
       </w:r>
       <w:proofErr w:type="spellEnd"/>
       <w:r>
+        <w:rPr>
+          <w:b/>
+          <w:bCs/>
+        </w:rPr>
         <w:t xml:space="preserve"> expo prebuild --clean --platform android</w:t>
       </w:r>
     </w:p>
     <w:p>
-      <w:proofErr w:type="spellStart"/>
-      <w:r>
+      <w:r>
+        <w:t>Deletes existing native Android folder and regenerates a fresh Android project from Expo config.</w:t>
+      </w:r>
+    </w:p>
+    <w:p>
+      <w:r>
+        <w:pict w14:anchorId="66E63B6D">
+          <v:rect id="_x0000_i1144" style="width:0;height:1.5pt" o:hralign="center" o:hrstd="t" o:hr="t" fillcolor="#a0a0a0" stroked="f"/>
+        </w:pict>
+      </w:r>
+    </w:p>
+    <w:p>
+      <w:pPr>
+        <w:rPr>
+          <w:b/>
+          <w:bCs/>
+        </w:rPr>
+      </w:pPr>
+      <w:proofErr w:type="spellStart"/>
+      <w:r>
+        <w:rPr>
+          <w:b/>
+          <w:bCs/>
+        </w:rPr>
+        <w:t>adb</w:t>
+      </w:r>
+      <w:proofErr w:type="spellEnd"/>
+      <w:r>
+        <w:rPr>
+          <w:b/>
+          <w:bCs/>
+        </w:rPr>
+        <w:t xml:space="preserve"> install -r "D:\Jabiru Projects\kamiti-app\android\app\build\outputs\apk\debug\app-debug.apk"</w:t>
+      </w:r>
+    </w:p>
+    <w:p>
+      <w:r>
+        <w:t>Installs that debug APK file onto a connected Android device. -r replaces existing app.</w:t>
+      </w:r>
+    </w:p>
+    <w:p>
+      <w:r>
+        <w:pict w14:anchorId="2982B391">
+          <v:rect id="_x0000_i1145" style="width:0;height:1.5pt" o:hralign="center" o:hrstd="t" o:hr="t" fillcolor="#a0a0a0" stroked="f"/>
+        </w:pict>
+      </w:r>
+    </w:p>
+    <w:p>
+      <w:pPr>
+        <w:rPr>
+          <w:b/>
+          <w:bCs/>
+        </w:rPr>
+      </w:pPr>
+      <w:proofErr w:type="spellStart"/>
+      <w:r>
+        <w:rPr>
+          <w:b/>
+          <w:bCs/>
+        </w:rPr>
         <w:t>npx</w:t>
       </w:r>
       <w:proofErr w:type="spellEnd"/>
       <w:r>
+        <w:rPr>
+          <w:b/>
+          <w:bCs/>
+        </w:rPr>
         <w:t xml:space="preserve"> expo prebuild --clean</w:t>
       </w:r>
     </w:p>
     <w:p>
-      <w:proofErr w:type="spellStart"/>
-      <w:r>
+      <w:r>
+        <w:t xml:space="preserve">Deletes and regenerates </w:t>
+      </w:r>
+      <w:r>
+        <w:rPr>
+          <w:b/>
+          <w:bCs/>
+        </w:rPr>
+        <w:t>both Android and iOS</w:t>
+      </w:r>
+      <w:r>
+        <w:t xml:space="preserve"> native projects.</w:t>
+      </w:r>
+    </w:p>
+    <w:p>
+      <w:r>
+        <w:pict w14:anchorId="162F9BE4">
+          <v:rect id="_x0000_i1146" style="width:0;height:1.5pt" o:hralign="center" o:hrstd="t" o:hr="t" fillcolor="#a0a0a0" stroked="f"/>
+        </w:pict>
+      </w:r>
+    </w:p>
+    <w:p>
+      <w:pPr>
+        <w:rPr>
+          <w:b/>
+          <w:bCs/>
+        </w:rPr>
+      </w:pPr>
+      <w:proofErr w:type="spellStart"/>
+      <w:r>
+        <w:rPr>
+          <w:b/>
+          <w:bCs/>
+        </w:rPr>
         <w:t>npm</w:t>
       </w:r>
       <w:proofErr w:type="spellEnd"/>
       <w:r>
+        <w:rPr>
+          <w:b/>
+          <w:bCs/>
+        </w:rPr>
         <w:t xml:space="preserve"> run android</w:t>
       </w:r>
     </w:p>
     <w:p>
+      <w:r>
+        <w:t>Builds and launches the Android app on emulator or connected device.</w:t>
+      </w:r>
+    </w:p>
+    <w:p>
+      <w:r>
+        <w:pict w14:anchorId="3B7C47FB">
+          <v:rect id="_x0000_i1147" style="width:0;height:1.5pt" o:hralign="center" o:hrstd="t" o:hr="t" fillcolor="#a0a0a0" stroked="f"/>
+        </w:pict>
+      </w:r>
+    </w:p>
+    <w:p>
+      <w:pPr>
+        <w:rPr>
+          <w:b/>
+          <w:bCs/>
+        </w:rPr>
+      </w:pPr>
       <w:proofErr w:type="gramStart"/>
       <w:r>
+        <w:rPr>
+          <w:b/>
+          <w:bCs/>
+        </w:rPr>
         <w:t>./</w:t>
       </w:r>
       <w:proofErr w:type="spellStart"/>
       <w:proofErr w:type="gramEnd"/>
       <w:r>
+        <w:rPr>
+          <w:b/>
+          <w:bCs/>
+        </w:rPr>
         <w:t>gradlew</w:t>
       </w:r>
       <w:proofErr w:type="spellEnd"/>
       <w:r>
+        <w:rPr>
+          <w:b/>
+          <w:bCs/>
+        </w:rPr>
         <w:t xml:space="preserve"> clean</w:t>
       </w:r>
     </w:p>
     <w:p>
+      <w:r>
+        <w:t>Removes old build files in the Android project. Fixes many strange build errors.</w:t>
+      </w:r>
+    </w:p>
+    <w:p>
+      <w:r>
+        <w:lastRenderedPageBreak/>
+        <w:pict w14:anchorId="29E22CF8">
+          <v:rect id="_x0000_i1148" style="width:0;height:1.5pt" o:hralign="center" o:hrstd="t" o:hr="t" fillcolor="#a0a0a0" stroked="f"/>
+        </w:pict>
+      </w:r>
+    </w:p>
+    <w:p>
+      <w:pPr>
+        <w:rPr>
+          <w:b/>
+          <w:bCs/>
+        </w:rPr>
+      </w:pPr>
       <w:proofErr w:type="gramStart"/>
       <w:r>
+        <w:rPr>
+          <w:b/>
+          <w:bCs/>
+        </w:rPr>
         <w:t>./</w:t>
       </w:r>
       <w:proofErr w:type="spellStart"/>
       <w:proofErr w:type="gramEnd"/>
       <w:r>
+        <w:rPr>
+          <w:b/>
+          <w:bCs/>
+        </w:rPr>
         <w:t>gradlew</w:t>
       </w:r>
       <w:proofErr w:type="spellEnd"/>
       <w:r>
+        <w:rPr>
+          <w:b/>
+          <w:bCs/>
+        </w:rPr>
         <w:t xml:space="preserve"> </w:t>
       </w:r>
       <w:proofErr w:type="spellStart"/>
       <w:r>
+        <w:rPr>
+          <w:b/>
+          <w:bCs/>
+        </w:rPr>
         <w:t>assembleDebug</w:t>
       </w:r>
       <w:proofErr w:type="spellEnd"/>
     </w:p>
     <w:p>
-      <w:proofErr w:type="spellStart"/>
-      <w:r>
+      <w:r>
+        <w:t xml:space="preserve">Builds a </w:t>
+      </w:r>
+      <w:r>
+        <w:rPr>
+          <w:b/>
+          <w:bCs/>
+        </w:rPr>
+        <w:t>debug APK</w:t>
+      </w:r>
+      <w:r>
+        <w:t xml:space="preserve"> for testing.</w:t>
+      </w:r>
+    </w:p>
+    <w:p>
+      <w:r>
+        <w:pict w14:anchorId="64E3F631">
+          <v:rect id="_x0000_i1149" style="width:0;height:1.5pt" o:hralign="center" o:hrstd="t" o:hr="t" fillcolor="#a0a0a0" stroked="f"/>
+        </w:pict>
+      </w:r>
+    </w:p>
+    <w:p>
+      <w:pPr>
+        <w:rPr>
+          <w:b/>
+          <w:bCs/>
+        </w:rPr>
+      </w:pPr>
+      <w:proofErr w:type="spellStart"/>
+      <w:r>
+        <w:rPr>
+          <w:b/>
+          <w:bCs/>
+        </w:rPr>
         <w:t>keytool</w:t>
       </w:r>
       <w:proofErr w:type="spellEnd"/>
       <w:r>
+        <w:rPr>
+          <w:b/>
+          <w:bCs/>
+        </w:rPr>
         <w:t xml:space="preserve"> -</w:t>
       </w:r>
       <w:proofErr w:type="spellStart"/>
       <w:r>
+        <w:rPr>
+          <w:b/>
+          <w:bCs/>
+        </w:rPr>
         <w:t>genkey</w:t>
       </w:r>
       <w:proofErr w:type="spellEnd"/>
       <w:r>
+        <w:rPr>
+          <w:b/>
+          <w:bCs/>
+        </w:rPr>
         <w:t xml:space="preserve"> -v -keystore my-release-</w:t>
       </w:r>
       <w:proofErr w:type="spellStart"/>
       <w:proofErr w:type="gramStart"/>
       <w:r>
+        <w:rPr>
+          <w:b/>
+          <w:bCs/>
+        </w:rPr>
         <w:t>key.keystore</w:t>
       </w:r>
       <w:proofErr w:type="spellEnd"/>
       <w:proofErr w:type="gramEnd"/>
       <w:r>
+        <w:rPr>
+          <w:b/>
+          <w:bCs/>
+        </w:rPr>
         <w:t xml:space="preserve"> -</w:t>
       </w:r>
       <w:proofErr w:type="spellStart"/>
       <w:r>
+        <w:rPr>
+          <w:b/>
+          <w:bCs/>
+        </w:rPr>
         <w:t>keyalg</w:t>
       </w:r>
       <w:proofErr w:type="spellEnd"/>
       <w:r>
+        <w:rPr>
+          <w:b/>
+          <w:bCs/>
+        </w:rPr>
         <w:t xml:space="preserve"> RSA -</w:t>
       </w:r>
       <w:proofErr w:type="spellStart"/>
       <w:r>
+        <w:rPr>
+          <w:b/>
+          <w:bCs/>
+        </w:rPr>
         <w:t>keysize</w:t>
       </w:r>
       <w:proofErr w:type="spellEnd"/>
       <w:r>
+        <w:rPr>
+          <w:b/>
+          <w:bCs/>
+        </w:rPr>
         <w:t xml:space="preserve"> 2048 -validity 10000 -alias my-key-alias</w:t>
       </w:r>
     </w:p>
     <w:p>
+      <w:r>
+        <w:t xml:space="preserve">Creates a </w:t>
+      </w:r>
+      <w:r>
+        <w:rPr>
+          <w:b/>
+          <w:bCs/>
+        </w:rPr>
+        <w:t>release keystore file</w:t>
+      </w:r>
+      <w:r>
+        <w:t xml:space="preserve"> used to sign your app for production.</w:t>
+      </w:r>
+    </w:p>
+    <w:p>
+      <w:r>
+        <w:pict w14:anchorId="18689650">
+          <v:rect id="_x0000_i1150" style="width:0;height:1.5pt" o:hralign="center" o:hrstd="t" o:hr="t" fillcolor="#a0a0a0" stroked="f"/>
+        </w:pict>
+      </w:r>
+    </w:p>
+    <w:p>
+      <w:pPr>
+        <w:rPr>
+          <w:b/>
+          <w:bCs/>
+        </w:rPr>
+      </w:pPr>
       <w:proofErr w:type="gramStart"/>
       <w:r>
+        <w:rPr>
+          <w:b/>
+          <w:bCs/>
+        </w:rPr>
         <w:t>./</w:t>
       </w:r>
       <w:proofErr w:type="spellStart"/>
       <w:proofErr w:type="gramEnd"/>
       <w:r>
+        <w:rPr>
+          <w:b/>
+          <w:bCs/>
+        </w:rPr>
         <w:t>gradlew</w:t>
       </w:r>
       <w:proofErr w:type="spellEnd"/>
       <w:r>
+        <w:rPr>
+          <w:b/>
+          <w:bCs/>
+        </w:rPr>
         <w:t xml:space="preserve"> </w:t>
       </w:r>
       <w:proofErr w:type="spellStart"/>
       <w:r>
+        <w:rPr>
+          <w:b/>
+          <w:bCs/>
+        </w:rPr>
         <w:t>assembleRelease</w:t>
       </w:r>
       <w:proofErr w:type="spellEnd"/>
     </w:p>
     <w:p>
+      <w:r>
+        <w:t xml:space="preserve">Builds a </w:t>
+      </w:r>
+      <w:r>
+        <w:rPr>
+          <w:b/>
+          <w:bCs/>
+        </w:rPr>
+        <w:t>release APK</w:t>
+      </w:r>
+      <w:r>
+        <w:t xml:space="preserve"> (production version).</w:t>
+      </w:r>
+    </w:p>
+    <w:p>
+      <w:r>
+        <w:pict w14:anchorId="7F5B2CBD">
+          <v:rect id="_x0000_i1151" style="width:0;height:1.5pt" o:hralign="center" o:hrstd="t" o:hr="t" fillcolor="#a0a0a0" stroked="f"/>
+        </w:pict>
+      </w:r>
+    </w:p>
+    <w:p>
+      <w:pPr>
+        <w:rPr>
+          <w:b/>
+          <w:bCs/>
+        </w:rPr>
+      </w:pPr>
       <w:proofErr w:type="gramStart"/>
       <w:r>
+        <w:rPr>
+          <w:b/>
+          <w:bCs/>
+        </w:rPr>
         <w:t>./</w:t>
       </w:r>
       <w:proofErr w:type="spellStart"/>
       <w:proofErr w:type="gramEnd"/>
       <w:r>
+        <w:rPr>
+          <w:b/>
+          <w:bCs/>
+        </w:rPr>
         <w:t>gradlew</w:t>
       </w:r>
       <w:proofErr w:type="spellEnd"/>
       <w:r>
+        <w:rPr>
+          <w:b/>
+          <w:bCs/>
+        </w:rPr>
         <w:t xml:space="preserve"> </w:t>
       </w:r>
       <w:proofErr w:type="spellStart"/>
       <w:r>
+        <w:rPr>
+          <w:b/>
+          <w:bCs/>
+        </w:rPr>
         <w:t>bundleRelease</w:t>
       </w:r>
       <w:proofErr w:type="spellEnd"/>
     </w:p>
     <w:p>
       <w:r>
+        <w:t xml:space="preserve">Builds an </w:t>
+      </w:r>
+      <w:r>
+        <w:rPr>
+          <w:b/>
+          <w:bCs/>
+        </w:rPr>
+        <w:t>AAB file</w:t>
+      </w:r>
+      <w:r>
+        <w:t xml:space="preserve"> (Android App Bundle) required for Play Store upload.</w:t>
+      </w:r>
+    </w:p>
+    <w:p>
+      <w:r>
+        <w:pict w14:anchorId="67D038E8">
+          <v:rect id="_x0000_i1152" style="width:0;height:1.5pt" o:hralign="center" o:hrstd="t" o:hr="t" fillcolor="#a0a0a0" stroked="f"/>
+        </w:pict>
+      </w:r>
+    </w:p>
+    <w:p>
+      <w:pPr>
+        <w:rPr>
+          <w:b/>
+          <w:bCs/>
+        </w:rPr>
+      </w:pPr>
+      <w:r>
+        <w:rPr>
+          <w:b/>
+          <w:bCs/>
+        </w:rPr>
         <w:t xml:space="preserve">D:\counterX\android\app\build\outputs\bundle\release&gt; </w:t>
       </w:r>
       <w:proofErr w:type="spellStart"/>
       <w:r>
+        <w:rPr>
+          <w:b/>
+          <w:bCs/>
+        </w:rPr>
         <w:t>keytool</w:t>
       </w:r>
       <w:proofErr w:type="spellEnd"/>
       <w:r>
+        <w:rPr>
+          <w:b/>
+          <w:bCs/>
+        </w:rPr>
         <w:t xml:space="preserve"> -</w:t>
       </w:r>
       <w:proofErr w:type="spellStart"/>
       <w:r>
+        <w:rPr>
+          <w:b/>
+          <w:bCs/>
+        </w:rPr>
         <w:t>printcert</w:t>
       </w:r>
       <w:proofErr w:type="spellEnd"/>
       <w:r>
+        <w:rPr>
+          <w:b/>
+          <w:bCs/>
+        </w:rPr>
         <w:t xml:space="preserve"> -</w:t>
       </w:r>
       <w:proofErr w:type="spellStart"/>
       <w:r>
+        <w:rPr>
+          <w:b/>
+          <w:bCs/>
+        </w:rPr>
         <w:t>jarfile</w:t>
       </w:r>
       <w:proofErr w:type="spellEnd"/>
       <w:r>
+        <w:rPr>
+          <w:b/>
+          <w:bCs/>
+        </w:rPr>
         <w:t xml:space="preserve"> app-</w:t>
       </w:r>
       <w:proofErr w:type="spellStart"/>
       <w:r>
+        <w:rPr>
+          <w:b/>
+          <w:bCs/>
+        </w:rPr>
         <w:t>release.aab</w:t>
       </w:r>
       <w:proofErr w:type="spellEnd"/>
     </w:p>
     <w:p>
-      <w:proofErr w:type="spellStart"/>
-      <w:r>
+      <w:r>
+        <w:t>Displays certificate details from the generated AAB file.</w:t>
+      </w:r>
+    </w:p>
+    <w:p>
+      <w:r>
+        <w:pict w14:anchorId="3A240C00">
+          <v:rect id="_x0000_i1153" style="width:0;height:1.5pt" o:hralign="center" o:hrstd="t" o:hr="t" fillcolor="#a0a0a0" stroked="f"/>
+        </w:pict>
+      </w:r>
+    </w:p>
+    <w:p>
+      <w:pPr>
+        <w:rPr>
+          <w:b/>
+          <w:bCs/>
+        </w:rPr>
+      </w:pPr>
+      <w:proofErr w:type="spellStart"/>
+      <w:r>
+        <w:rPr>
+          <w:b/>
+          <w:bCs/>
+        </w:rPr>
         <w:t>npx</w:t>
       </w:r>
       <w:proofErr w:type="spellEnd"/>
       <w:r>
+        <w:rPr>
+          <w:b/>
+          <w:bCs/>
+        </w:rPr>
         <w:t xml:space="preserve"> expo install expo-build-properties</w:t>
       </w:r>
     </w:p>
     <w:p>
       <w:r>
-        <w:t xml:space="preserve">to check the SHA key the run this </w:t>
-      </w:r>
-      <w:proofErr w:type="spellStart"/>
-      <w:r>
-        <w:t>commond</w:t>
-      </w:r>
-      <w:proofErr w:type="spellEnd"/>
-      <w:r>
-        <w:t xml:space="preserve"> where your file present </w:t>
-      </w:r>
-      <w:proofErr w:type="spellStart"/>
-      <w:r>
-        <w:t>exect</w:t>
-      </w:r>
-      <w:proofErr w:type="spellEnd"/>
-      <w:r>
-        <w:t xml:space="preserve"> path</w:t>
-      </w:r>
-    </w:p>
-    <w:p>
-      <w:r>
-        <w:t xml:space="preserve"> </w:t>
-      </w:r>
+        <w:t>Installs Expo plugin that allows changing native build settings (SDK versions, Kotlin version, etc.).</w:t>
+      </w:r>
+    </w:p>
+    <w:p>
+      <w:r>
+        <w:pict w14:anchorId="13ED2F2C">
+          <v:rect id="_x0000_i1154" style="width:0;height:1.5pt" o:hralign="center" o:hrstd="t" o:hr="t" fillcolor="#a0a0a0" stroked="f"/>
+        </w:pict>
+      </w:r>
+    </w:p>
+    <w:p>
+      <w:pPr>
+        <w:rPr>
+          <w:b/>
+          <w:bCs/>
+        </w:rPr>
+      </w:pPr>
       <w:proofErr w:type="gramStart"/>
       <w:r>
+        <w:rPr>
+          <w:b/>
+          <w:bCs/>
+        </w:rPr>
         <w:t xml:space="preserve">( </w:t>
       </w:r>
       <w:proofErr w:type="spellStart"/>
       <w:r>
+        <w:rPr>
+          <w:b/>
+          <w:bCs/>
+        </w:rPr>
         <w:t>keytool</w:t>
       </w:r>
       <w:proofErr w:type="spellEnd"/>
       <w:proofErr w:type="gramEnd"/>
       <w:r>
+        <w:rPr>
+          <w:b/>
+          <w:bCs/>
+        </w:rPr>
         <w:t xml:space="preserve"> -list -v -keystore my-release-</w:t>
       </w:r>
       <w:proofErr w:type="spellStart"/>
       <w:proofErr w:type="gramStart"/>
       <w:r>
+        <w:rPr>
+          <w:b/>
+          <w:bCs/>
+        </w:rPr>
         <w:t>key.keystore</w:t>
       </w:r>
       <w:proofErr w:type="spellEnd"/>
       <w:proofErr w:type="gramEnd"/>
       <w:r>
+        <w:rPr>
+          <w:b/>
+          <w:bCs/>
+        </w:rPr>
         <w:t xml:space="preserve"> -alias my-key-</w:t>
       </w:r>
       <w:proofErr w:type="gramStart"/>
       <w:r>
-        <w:t>alias</w:t>
-      </w:r>
-      <w:r>
-        <w:t xml:space="preserve"> )</w:t>
+        <w:rPr>
+          <w:b/>
+          <w:bCs/>
+        </w:rPr>
+        <w:t>alias )</w:t>
       </w:r>
       <w:proofErr w:type="gramEnd"/>
     </w:p>
-    <w:p/>
-    <w:p>
-      <w:r>
-        <w:rPr>
-          <w:highlight w:val="yellow"/>
-        </w:rPr>
-        <w:t xml:space="preserve">Remove </w:t>
-      </w:r>
-      <w:proofErr w:type="gramStart"/>
-      <w:r>
-        <w:rPr>
-          <w:highlight w:val="yellow"/>
-        </w:rPr>
-        <w:t>these :</w:t>
-      </w:r>
-      <w:proofErr w:type="gramEnd"/>
-      <w:r>
-        <w:t xml:space="preserve"> </w:t>
-      </w:r>
-    </w:p>
-    <w:p>
-      <w:proofErr w:type="gramStart"/>
-      <w:r>
-        <w:t>  react</w:t>
-      </w:r>
-      <w:proofErr w:type="gramEnd"/>
-      <w:r>
-        <w:t>-</w:t>
-      </w:r>
-      <w:proofErr w:type="spellStart"/>
-      <w:r>
+    <w:p>
+      <w:r>
+        <w:t>Shows SHA-1 and SHA-256 fingerprints from your keystore (needed for Firebase, Google APIs, etc.).</w:t>
+      </w:r>
+    </w:p>
+    <w:p>
+      <w:r>
+        <w:pict w14:anchorId="0D37764A">
+          <v:rect id="_x0000_i1155" style="width:0;height:1.5pt" o:hralign="center" o:hrstd="t" o:hr="t" fillcolor="#a0a0a0" stroked="f"/>
+        </w:pict>
+      </w:r>
+    </w:p>
+    <w:p>
+      <w:pPr>
+        <w:rPr>
+          <w:b/>
+          <w:bCs/>
+        </w:rPr>
+      </w:pPr>
+      <w:proofErr w:type="spellStart"/>
+      <w:r>
+        <w:rPr>
+          <w:b/>
+          <w:bCs/>
+        </w:rPr>
+        <w:t>npm</w:t>
+      </w:r>
+      <w:proofErr w:type="spellEnd"/>
+      <w:r>
+        <w:rPr>
+          <w:b/>
+          <w:bCs/>
+        </w:rPr>
+        <w:t xml:space="preserve"> uninstall react-</w:t>
+      </w:r>
+      <w:proofErr w:type="spellStart"/>
+      <w:r>
+        <w:rPr>
+          <w:b/>
+          <w:bCs/>
+        </w:rPr>
         <w:t>dom</w:t>
       </w:r>
       <w:proofErr w:type="spellEnd"/>
       <w:r>
-        <w:t xml:space="preserve"> </w:t>
-      </w:r>
-    </w:p>
-    <w:p>
-      <w:proofErr w:type="gramStart"/>
-      <w:r>
-        <w:t>  react</w:t>
-      </w:r>
-      <w:proofErr w:type="gramEnd"/>
-      <w:r>
-        <w:t xml:space="preserve">-native-web </w:t>
-      </w:r>
-    </w:p>
-    <w:p>
-      <w:proofErr w:type="gramStart"/>
-      <w:r>
-        <w:t>  expo</w:t>
-      </w:r>
-      <w:proofErr w:type="gramEnd"/>
-      <w:r>
-        <w:t xml:space="preserve">-web-browser </w:t>
-      </w:r>
-    </w:p>
-    <w:p>
-      <w:r>
-        <w:rPr>
-          <w:highlight w:val="yellow"/>
-        </w:rPr>
-        <w:t xml:space="preserve">Or one </w:t>
-      </w:r>
-      <w:proofErr w:type="spellStart"/>
-      <w:proofErr w:type="gramStart"/>
-      <w:r>
-        <w:rPr>
-          <w:highlight w:val="yellow"/>
-        </w:rPr>
-        <w:t>commond</w:t>
-      </w:r>
-      <w:proofErr w:type="spellEnd"/>
-      <w:r>
-        <w:rPr>
-          <w:highlight w:val="yellow"/>
-        </w:rPr>
-        <w:t xml:space="preserve"> :</w:t>
-      </w:r>
-      <w:proofErr w:type="gramEnd"/>
-      <w:r>
-        <w:t xml:space="preserve"> </w:t>
-      </w:r>
-      <w:proofErr w:type="spellStart"/>
-      <w:r>
-        <w:t>npm</w:t>
-      </w:r>
-      <w:proofErr w:type="spellEnd"/>
-      <w:r>
-        <w:t xml:space="preserve"> uninstall react-</w:t>
-      </w:r>
-      <w:proofErr w:type="spellStart"/>
-      <w:r>
-        <w:t>dom</w:t>
-      </w:r>
-      <w:proofErr w:type="spellEnd"/>
-      <w:r>
+        <w:rPr>
+          <w:b/>
+          <w:bCs/>
+        </w:rPr>
         <w:t xml:space="preserve"> react-native-web expo-web-browser</w:t>
       </w:r>
     </w:p>
     <w:p>
-      <w:proofErr w:type="gramStart"/>
-      <w:r>
-        <w:t xml:space="preserve">  </w:t>
+      <w:r>
+        <w:t>Removes web-related packages not needed for an Android-only app.</w:t>
+      </w:r>
+    </w:p>
+    <w:p>
+      <w:r>
+        <w:pict w14:anchorId="23C1BD6A">
+          <v:rect id="_x0000_i1156" style="width:0;height:1.5pt" o:hralign="center" o:hrstd="t" o:hr="t" fillcolor="#a0a0a0" stroked="f"/>
+        </w:pict>
+      </w:r>
+    </w:p>
+    <w:p>
+      <w:pPr>
+        <w:rPr>
+          <w:b/>
+          <w:bCs/>
+        </w:rPr>
+      </w:pPr>
+      <w:r>
+        <w:rPr>
+          <w:b/>
+          <w:bCs/>
+        </w:rPr>
+        <w:t>Removing:</w:t>
+      </w:r>
+    </w:p>
+    <w:p>
+      <w:r>
+        <w:t xml:space="preserve">• </w:t>
       </w:r>
       <w:proofErr w:type="spellStart"/>
       <w:r>
         <w:t>ios</w:t>
       </w:r>
       <w:proofErr w:type="spellEnd"/>
-      <w:proofErr w:type="gramEnd"/>
-      <w:r>
-        <w:t xml:space="preserve"> and web scripts</w:t>
+      <w:r>
+        <w:t xml:space="preserve"> scripts</w:t>
+      </w:r>
+      <w:r>
+        <w:br/>
+        <w:t>• web scripts</w:t>
+      </w:r>
+    </w:p>
+    <w:p>
+      <w:r>
+        <w:t>Means you are configuring the project to build only for Android.</w:t>
+      </w:r>
+    </w:p>
+    <w:p>
+      <w:r>
+        <w:pict w14:anchorId="5A8C5EC0">
+          <v:rect id="_x0000_i1157" style="width:0;height:1.5pt" o:hralign="center" o:hrstd="t" o:hr="t" fillcolor="#a0a0a0" stroked="f"/>
+        </w:pict>
+      </w:r>
+    </w:p>
+    <w:p>
+      <w:r>
+        <w:lastRenderedPageBreak/>
+        <w:t xml:space="preserve">If you want, next I can explain </w:t>
+      </w:r>
+      <w:r>
+        <w:rPr>
+          <w:b/>
+          <w:bCs/>
+        </w:rPr>
+        <w:t>when to use each one</w:t>
+      </w:r>
+      <w:r>
+        <w:t xml:space="preserve"> (like “use this only when build fails”, “use this before Play Store upload”, etc.).</w:t>
       </w:r>
     </w:p>
     <w:p/>
@@ -1028,7 +1612,6 @@
   <w:style w:type="character" w:default="1" w:styleId="DefaultParagraphFont">
     <w:name w:val="Default Paragraph Font"/>
     <w:uiPriority w:val="1"/>
-    <w:semiHidden/>
     <w:unhideWhenUsed/>
   </w:style>
   <w:style w:type="table" w:default="1" w:styleId="TableNormal">

</xml_diff>